<commit_message>
plan and definition güncellendi
Project plan değiştirilmek üzere işaretlendi, definition document güncellendi.
</commit_message>
<xml_diff>
--- a/Docs/PA1 Part1/Project Definition Document.docx
+++ b/Docs/PA1 Part1/Project Definition Document.docx
@@ -384,7 +384,7 @@
     </w:p>
     <w:p>
       <w:pPr>
-        <w:pStyle w:val="ListParagraph"/>
+        <w:pStyle w:val="ListeParagraf"/>
         <w:numPr>
           <w:ilvl w:val="0"/>
           <w:numId w:val="6"/>
@@ -402,7 +402,7 @@
     </w:p>
     <w:p>
       <w:pPr>
-        <w:pStyle w:val="ListParagraph"/>
+        <w:pStyle w:val="ListeParagraf"/>
         <w:numPr>
           <w:ilvl w:val="0"/>
           <w:numId w:val="6"/>
@@ -420,7 +420,7 @@
     </w:p>
     <w:p>
       <w:pPr>
-        <w:pStyle w:val="ListParagraph"/>
+        <w:pStyle w:val="ListeParagraf"/>
         <w:numPr>
           <w:ilvl w:val="0"/>
           <w:numId w:val="6"/>
@@ -438,7 +438,7 @@
     </w:p>
     <w:p>
       <w:pPr>
-        <w:pStyle w:val="ListParagraph"/>
+        <w:pStyle w:val="ListeParagraf"/>
         <w:numPr>
           <w:ilvl w:val="0"/>
           <w:numId w:val="6"/>
@@ -484,7 +484,7 @@
     </w:p>
     <w:p>
       <w:pPr>
-        <w:pStyle w:val="ListParagraph"/>
+        <w:pStyle w:val="ListeParagraf"/>
         <w:numPr>
           <w:ilvl w:val="0"/>
           <w:numId w:val="2"/>
@@ -508,7 +508,7 @@
     </w:p>
     <w:p>
       <w:pPr>
-        <w:pStyle w:val="ListParagraph"/>
+        <w:pStyle w:val="ListeParagraf"/>
         <w:numPr>
           <w:ilvl w:val="0"/>
           <w:numId w:val="2"/>
@@ -532,7 +532,7 @@
     </w:p>
     <w:p>
       <w:pPr>
-        <w:pStyle w:val="ListParagraph"/>
+        <w:pStyle w:val="ListeParagraf"/>
         <w:numPr>
           <w:ilvl w:val="0"/>
           <w:numId w:val="2"/>
@@ -569,7 +569,7 @@
     </w:p>
     <w:p>
       <w:pPr>
-        <w:pStyle w:val="ListParagraph"/>
+        <w:pStyle w:val="ListeParagraf"/>
         <w:numPr>
           <w:ilvl w:val="0"/>
           <w:numId w:val="1"/>
@@ -587,7 +587,7 @@
     </w:p>
     <w:p>
       <w:pPr>
-        <w:pStyle w:val="ListParagraph"/>
+        <w:pStyle w:val="ListeParagraf"/>
         <w:numPr>
           <w:ilvl w:val="0"/>
           <w:numId w:val="1"/>
@@ -605,7 +605,7 @@
     </w:p>
     <w:p>
       <w:pPr>
-        <w:pStyle w:val="ListParagraph"/>
+        <w:pStyle w:val="ListeParagraf"/>
         <w:numPr>
           <w:ilvl w:val="0"/>
           <w:numId w:val="1"/>
@@ -623,7 +623,7 @@
     </w:p>
     <w:p>
       <w:pPr>
-        <w:pStyle w:val="ListParagraph"/>
+        <w:pStyle w:val="ListeParagraf"/>
         <w:numPr>
           <w:ilvl w:val="0"/>
           <w:numId w:val="1"/>
@@ -696,7 +696,7 @@
     </w:p>
     <w:p>
       <w:pPr>
-        <w:pStyle w:val="ListParagraph"/>
+        <w:pStyle w:val="ListeParagraf"/>
         <w:numPr>
           <w:ilvl w:val="0"/>
           <w:numId w:val="3"/>
@@ -714,7 +714,7 @@
     </w:p>
     <w:p>
       <w:pPr>
-        <w:pStyle w:val="ListParagraph"/>
+        <w:pStyle w:val="ListeParagraf"/>
         <w:numPr>
           <w:ilvl w:val="0"/>
           <w:numId w:val="3"/>
@@ -732,7 +732,7 @@
     </w:p>
     <w:p>
       <w:pPr>
-        <w:pStyle w:val="ListParagraph"/>
+        <w:pStyle w:val="ListeParagraf"/>
         <w:numPr>
           <w:ilvl w:val="0"/>
           <w:numId w:val="3"/>
@@ -750,7 +750,7 @@
     </w:p>
     <w:p>
       <w:pPr>
-        <w:pStyle w:val="ListParagraph"/>
+        <w:pStyle w:val="ListeParagraf"/>
         <w:numPr>
           <w:ilvl w:val="0"/>
           <w:numId w:val="3"/>
@@ -768,7 +768,7 @@
     </w:p>
     <w:p>
       <w:pPr>
-        <w:pStyle w:val="ListParagraph"/>
+        <w:pStyle w:val="ListeParagraf"/>
         <w:numPr>
           <w:ilvl w:val="0"/>
           <w:numId w:val="3"/>
@@ -821,41 +821,70 @@
         <w:rPr>
           <w:rFonts w:ascii="Arial" w:hAnsi="Arial" w:cs="Arial"/>
         </w:rPr>
-        <w:t>Çalışan bir mobil uygulama, ç</w:t>
-      </w:r>
-      <w:r>
-        <w:rPr>
-          <w:rFonts w:ascii="Arial" w:hAnsi="Arial" w:cs="Arial"/>
-        </w:rPr>
-        <w:t>alışan java kodları, tüm kodlar için uygun yazılmış test senaryoları, projeyi açıklayan dökümantasyon dosyaları</w:t>
-      </w:r>
-    </w:p>
-    <w:p>
-      <w:pPr>
-        <w:rPr>
-          <w:rFonts w:ascii="Arial" w:hAnsi="Arial" w:cs="Arial"/>
-        </w:rPr>
-      </w:pPr>
-    </w:p>
-    <w:p>
-      <w:pPr>
-        <w:rPr>
-          <w:rFonts w:ascii="Arial" w:hAnsi="Arial" w:cs="Arial"/>
-          <w:b/>
-        </w:rPr>
-      </w:pPr>
-      <w:r>
-        <w:rPr>
-          <w:rFonts w:ascii="Arial" w:hAnsi="Arial" w:cs="Arial"/>
-          <w:b/>
-        </w:rPr>
-        <w:lastRenderedPageBreak/>
+        <w:t>Çalışan uygulama</w:t>
+      </w:r>
+      <w:r>
+        <w:rPr>
+          <w:rFonts w:ascii="Arial" w:hAnsi="Arial" w:cs="Arial"/>
+        </w:rPr>
+        <w:t>nın ekran kaydı ve görüntüleri</w:t>
+      </w:r>
+      <w:r>
+        <w:rPr>
+          <w:rFonts w:ascii="Arial" w:hAnsi="Arial" w:cs="Arial"/>
+        </w:rPr>
+        <w:t>, ç</w:t>
+      </w:r>
+      <w:r>
+        <w:rPr>
+          <w:rFonts w:ascii="Arial" w:hAnsi="Arial" w:cs="Arial"/>
+        </w:rPr>
+        <w:t xml:space="preserve">alışan java kodları, tüm kodlar için uygun yazılmış test senaryoları, </w:t>
+      </w:r>
+      <w:r>
+        <w:rPr>
+          <w:rFonts w:ascii="Arial" w:hAnsi="Arial" w:cs="Arial"/>
+        </w:rPr>
+        <w:t xml:space="preserve">test sonuçları, </w:t>
+      </w:r>
+      <w:r>
+        <w:rPr>
+          <w:rFonts w:ascii="Arial" w:hAnsi="Arial" w:cs="Arial"/>
+        </w:rPr>
+        <w:t>projeyi açıklayan dökümantasyon dosyaları</w:t>
+      </w:r>
+      <w:r>
+        <w:rPr>
+          <w:rFonts w:ascii="Arial" w:hAnsi="Arial" w:cs="Arial"/>
+        </w:rPr>
+        <w:t>.</w:t>
+      </w:r>
+    </w:p>
+    <w:p>
+      <w:pPr>
+        <w:rPr>
+          <w:rFonts w:ascii="Arial" w:hAnsi="Arial" w:cs="Arial"/>
+        </w:rPr>
+      </w:pPr>
+    </w:p>
+    <w:p>
+      <w:pPr>
+        <w:rPr>
+          <w:rFonts w:ascii="Arial" w:hAnsi="Arial" w:cs="Arial"/>
+          <w:b/>
+        </w:rPr>
+      </w:pPr>
+      <w:r>
+        <w:rPr>
+          <w:rFonts w:ascii="Arial" w:hAnsi="Arial" w:cs="Arial"/>
+          <w:b/>
+        </w:rPr>
         <w:t xml:space="preserve">- Budget and Resources: </w:t>
       </w:r>
     </w:p>
     <w:p>
       <w:pPr>
-        <w:pStyle w:val="ListParagraph"/>
+        <w:pStyle w:val="ListeParagraf"/>
         <w:numPr>
           <w:ilvl w:val="0"/>
           <w:numId w:val="5"/>
@@ -873,7 +902,7 @@
     </w:p>
     <w:p>
       <w:pPr>
-        <w:pStyle w:val="ListParagraph"/>
+        <w:pStyle w:val="ListeParagraf"/>
         <w:numPr>
           <w:ilvl w:val="0"/>
           <w:numId w:val="5"/>
@@ -903,7 +932,7 @@
     </w:p>
     <w:p>
       <w:pPr>
-        <w:pStyle w:val="ListParagraph"/>
+        <w:pStyle w:val="ListeParagraf"/>
         <w:numPr>
           <w:ilvl w:val="0"/>
           <w:numId w:val="5"/>
@@ -951,7 +980,13 @@
         <w:rPr>
           <w:rFonts w:ascii="Arial" w:hAnsi="Arial" w:cs="Arial"/>
         </w:rPr>
-        <w:t>Risk: Proje geliştirme aşamasında ekip üyelerinden birinin görevini tamamlayamaması</w:t>
+        <w:t xml:space="preserve">Risk: Proje geliştirme aşamasında ekip üyelerinden birinin </w:t>
+      </w:r>
+      <w:r>
+        <w:rPr>
+          <w:rFonts w:ascii="Arial" w:hAnsi="Arial" w:cs="Arial"/>
+        </w:rPr>
+        <w:t>uygun olmaması</w:t>
       </w:r>
     </w:p>
     <w:p>
@@ -977,46 +1012,70 @@
         <w:rPr>
           <w:rFonts w:ascii="Arial" w:hAnsi="Arial" w:cs="Arial"/>
         </w:rPr>
-        <w:t>Risk: Sprint’in verimli ilerlememesi</w:t>
-      </w:r>
-    </w:p>
-    <w:p>
-      <w:pPr>
-        <w:rPr>
-          <w:rFonts w:ascii="Arial" w:hAnsi="Arial" w:cs="Arial"/>
-        </w:rPr>
-      </w:pPr>
-      <w:r>
-        <w:rPr>
-          <w:rFonts w:ascii="Arial" w:hAnsi="Arial" w:cs="Arial"/>
-        </w:rPr>
-        <w:t>Azaltma Stratejisi: Retrospective toplantıları aracılığıyla alınan geri dönütlerin bir sonraki sprint’i tasarlarken değerlendirmeye alınması.</w:t>
-      </w:r>
-    </w:p>
-    <w:p>
-      <w:pPr>
-        <w:rPr>
-          <w:rFonts w:ascii="Arial" w:hAnsi="Arial" w:cs="Arial"/>
-        </w:rPr>
-      </w:pPr>
-      <w:r>
-        <w:rPr>
-          <w:rFonts w:ascii="Arial" w:hAnsi="Arial" w:cs="Arial"/>
-        </w:rPr>
-        <w:t>Risk: Hedeflenen özelliklerin tam olarak çalışmaması durumu</w:t>
-      </w:r>
-    </w:p>
-    <w:p>
-      <w:pPr>
-        <w:rPr>
-          <w:rFonts w:ascii="Arial" w:hAnsi="Arial" w:cs="Arial"/>
-        </w:rPr>
-      </w:pPr>
-      <w:r>
-        <w:rPr>
-          <w:rFonts w:ascii="Arial" w:hAnsi="Arial" w:cs="Arial"/>
-        </w:rPr>
-        <w:t>Azaltma Stratejisi: Yazılan kodların tekrardan değerlendirilip hata tespiti yapılması.</w:t>
+        <w:t xml:space="preserve">Risk: </w:t>
+      </w:r>
+      <w:r>
+        <w:rPr>
+          <w:rFonts w:ascii="Arial" w:hAnsi="Arial" w:cs="Arial"/>
+        </w:rPr>
+        <w:t>Sprint için yanlış backlog item’ın seçilmesi ve değiştirilmek istenmesi</w:t>
+      </w:r>
+    </w:p>
+    <w:p>
+      <w:pPr>
+        <w:rPr>
+          <w:rFonts w:ascii="Arial" w:hAnsi="Arial" w:cs="Arial"/>
+        </w:rPr>
+      </w:pPr>
+      <w:r>
+        <w:rPr>
+          <w:rFonts w:ascii="Arial" w:hAnsi="Arial" w:cs="Arial"/>
+        </w:rPr>
+        <w:t xml:space="preserve">Azaltma Stratejisi: </w:t>
+      </w:r>
+      <w:r>
+        <w:rPr>
+          <w:rFonts w:ascii="Arial" w:hAnsi="Arial" w:cs="Arial"/>
+        </w:rPr>
+        <w:t>Sprint’in iptal edilmesi ve doğru backlog item ile sonraki sprint’e başlanması</w:t>
+      </w:r>
+    </w:p>
+    <w:p>
+      <w:pPr>
+        <w:rPr>
+          <w:rFonts w:ascii="Arial" w:hAnsi="Arial" w:cs="Arial"/>
+        </w:rPr>
+      </w:pPr>
+      <w:r>
+        <w:rPr>
+          <w:rFonts w:ascii="Arial" w:hAnsi="Arial" w:cs="Arial"/>
+        </w:rPr>
+        <w:t xml:space="preserve">Risk: </w:t>
+      </w:r>
+      <w:r>
+        <w:rPr>
+          <w:rFonts w:ascii="Arial" w:hAnsi="Arial" w:cs="Arial"/>
+        </w:rPr>
+        <w:t>Hedeflenen başarı kriterlerinin sağlanmaması</w:t>
+      </w:r>
+    </w:p>
+    <w:p>
+      <w:pPr>
+        <w:rPr>
+          <w:rFonts w:ascii="Arial" w:hAnsi="Arial" w:cs="Arial"/>
+        </w:rPr>
+      </w:pPr>
+      <w:r>
+        <w:rPr>
+          <w:rFonts w:ascii="Arial" w:hAnsi="Arial" w:cs="Arial"/>
+        </w:rPr>
+        <w:t>Azaltma Stratejisi: Yazılan kodların</w:t>
+      </w:r>
+      <w:r>
+        <w:rPr>
+          <w:rFonts w:ascii="Arial" w:hAnsi="Arial" w:cs="Arial"/>
+        </w:rPr>
+        <w:t xml:space="preserve"> kontrol edilmesi, yazılım testlerinden geçirilmesi ve farklı case’ler için çıktıların kontrol edilmesi</w:t>
       </w:r>
     </w:p>
     <w:p>
@@ -1043,7 +1102,7 @@
     </w:p>
     <w:p>
       <w:pPr>
-        <w:pStyle w:val="ListParagraph"/>
+        <w:pStyle w:val="ListeParagraf"/>
         <w:numPr>
           <w:ilvl w:val="0"/>
           <w:numId w:val="4"/>
@@ -1056,12 +1115,18 @@
         <w:rPr>
           <w:rFonts w:ascii="Arial" w:hAnsi="Arial" w:cs="Arial"/>
         </w:rPr>
-        <w:t>Uygulama arayüzünün kullanıcılar tarafından kolay ve anlaşılabilir olması.</w:t>
-      </w:r>
-    </w:p>
-    <w:p>
-      <w:pPr>
-        <w:pStyle w:val="ListParagraph"/>
+        <w:t xml:space="preserve">Uygulama arayüzünün kullanıcılar tarafından </w:t>
+      </w:r>
+      <w:r>
+        <w:rPr>
+          <w:rFonts w:ascii="Arial" w:hAnsi="Arial" w:cs="Arial"/>
+        </w:rPr>
+        <w:t>en fazla 2 dakika içinde anlaşılması.</w:t>
+      </w:r>
+    </w:p>
+    <w:p>
+      <w:pPr>
+        <w:pStyle w:val="ListeParagraf"/>
         <w:numPr>
           <w:ilvl w:val="0"/>
           <w:numId w:val="4"/>
@@ -1074,30 +1139,12 @@
         <w:rPr>
           <w:rFonts w:ascii="Arial" w:hAnsi="Arial" w:cs="Arial"/>
         </w:rPr>
-        <w:t>Uygulamanın içinde tanımlanan özelliklerin</w:t>
-      </w:r>
-      <w:r>
-        <w:rPr>
-          <w:rFonts w:ascii="Arial" w:hAnsi="Arial" w:cs="Arial"/>
-        </w:rPr>
-        <w:t xml:space="preserve"> hatasız </w:t>
-      </w:r>
-      <w:r>
-        <w:rPr>
-          <w:rFonts w:ascii="Arial" w:hAnsi="Arial" w:cs="Arial"/>
-        </w:rPr>
-        <w:t xml:space="preserve">bir şekilde </w:t>
-      </w:r>
-      <w:r>
-        <w:rPr>
-          <w:rFonts w:ascii="Arial" w:hAnsi="Arial" w:cs="Arial"/>
-        </w:rPr>
-        <w:t>çalışması.</w:t>
-      </w:r>
-    </w:p>
-    <w:p>
-      <w:pPr>
-        <w:pStyle w:val="ListParagraph"/>
+        <w:t>Test aşamasında yapılan unit ve integration testlerinin en az %85 oranında doğru sonuç vermesi.</w:t>
+      </w:r>
+    </w:p>
+    <w:p>
+      <w:pPr>
+        <w:pStyle w:val="ListeParagraf"/>
         <w:numPr>
           <w:ilvl w:val="0"/>
           <w:numId w:val="4"/>
@@ -1110,19 +1157,25 @@
         <w:rPr>
           <w:rFonts w:ascii="Arial" w:hAnsi="Arial" w:cs="Arial"/>
         </w:rPr>
-        <w:t>Kullanıcıların geri bildiriminin uygulamanın verimli olduğu yönünde olması.</w:t>
-      </w:r>
-    </w:p>
-    <w:p>
-      <w:pPr>
-        <w:rPr>
-          <w:rFonts w:ascii="Arial" w:hAnsi="Arial" w:cs="Arial"/>
-        </w:rPr>
-      </w:pPr>
-    </w:p>
-    <w:p>
-      <w:pPr>
-        <w:pStyle w:val="ListParagraph"/>
+        <w:t xml:space="preserve">Kullanıcıların </w:t>
+      </w:r>
+      <w:r>
+        <w:rPr>
+          <w:rFonts w:ascii="Arial" w:hAnsi="Arial" w:cs="Arial"/>
+        </w:rPr>
+        <w:t>belirledikleri hedeflere %80 oranında ulaşması.</w:t>
+      </w:r>
+    </w:p>
+    <w:p>
+      <w:pPr>
+        <w:rPr>
+          <w:rFonts w:ascii="Arial" w:hAnsi="Arial" w:cs="Arial"/>
+        </w:rPr>
+      </w:pPr>
+    </w:p>
+    <w:p>
+      <w:pPr>
+        <w:pStyle w:val="ListeParagraf"/>
         <w:numPr>
           <w:ilvl w:val="0"/>
           <w:numId w:val="7"/>
@@ -1144,7 +1197,7 @@
     </w:p>
     <w:p>
       <w:pPr>
-        <w:pStyle w:val="ListParagraph"/>
+        <w:pStyle w:val="ListeParagraf"/>
         <w:rPr>
           <w:rFonts w:ascii="Arial" w:hAnsi="Arial" w:cs="Arial"/>
         </w:rPr>
@@ -1158,7 +1211,7 @@
     </w:p>
     <w:tbl>
       <w:tblPr>
-        <w:tblStyle w:val="TableGrid"/>
+        <w:tblStyle w:val="TabloKlavuzu"/>
         <w:tblW w:w="9180" w:type="dxa"/>
         <w:tblLook w:val="04A0" w:firstRow="1" w:lastRow="0" w:firstColumn="1" w:lastColumn="0" w:noHBand="0" w:noVBand="1"/>
       </w:tblPr>
@@ -1380,7 +1433,25 @@
               <w:rPr>
                 <w:rFonts w:ascii="Arial" w:hAnsi="Arial" w:cs="Arial"/>
               </w:rPr>
-              <w:t>Brainstormed and pushed the document to Git.</w:t>
+              <w:t>Brainstormed</w:t>
+            </w:r>
+            <w:r>
+              <w:rPr>
+                <w:rFonts w:ascii="Arial" w:hAnsi="Arial" w:cs="Arial"/>
+              </w:rPr>
+              <w:t>,</w:t>
+            </w:r>
+            <w:r>
+              <w:rPr>
+                <w:rFonts w:ascii="Arial" w:hAnsi="Arial" w:cs="Arial"/>
+              </w:rPr>
+              <w:t xml:space="preserve"> pushed the document to Git</w:t>
+            </w:r>
+            <w:r>
+              <w:rPr>
+                <w:rFonts w:ascii="Arial" w:hAnsi="Arial" w:cs="Arial"/>
+              </w:rPr>
+              <w:t>, reviewed and updated the document</w:t>
             </w:r>
           </w:p>
         </w:tc>
@@ -1421,7 +1492,19 @@
               <w:rPr>
                 <w:rFonts w:ascii="Arial" w:hAnsi="Arial" w:cs="Arial"/>
               </w:rPr>
-              <w:t>Brainstormed</w:t>
+              <w:t>Brainstormed, pushed the</w:t>
+            </w:r>
+            <w:r>
+              <w:rPr>
+                <w:rFonts w:ascii="Arial" w:hAnsi="Arial" w:cs="Arial"/>
+              </w:rPr>
+              <w:t xml:space="preserve"> changed</w:t>
+            </w:r>
+            <w:r>
+              <w:rPr>
+                <w:rFonts w:ascii="Arial" w:hAnsi="Arial" w:cs="Arial"/>
+              </w:rPr>
+              <w:t xml:space="preserve"> document to Git, reviewed and updated the document</w:t>
             </w:r>
           </w:p>
         </w:tc>
@@ -2620,11 +2703,11 @@
     <w:name w:val="Normal"/>
     <w:qFormat/>
   </w:style>
-  <w:style w:type="paragraph" w:styleId="Heading2">
+  <w:style w:type="paragraph" w:styleId="Balk2">
     <w:name w:val="heading 2"/>
     <w:basedOn w:val="Normal"/>
     <w:next w:val="Normal"/>
-    <w:link w:val="Heading2Char"/>
+    <w:link w:val="Balk2Char"/>
     <w:uiPriority w:val="9"/>
     <w:unhideWhenUsed/>
     <w:qFormat/>
@@ -2642,11 +2725,11 @@
       <w:szCs w:val="26"/>
     </w:rPr>
   </w:style>
-  <w:style w:type="paragraph" w:styleId="Heading3">
+  <w:style w:type="paragraph" w:styleId="Balk3">
     <w:name w:val="heading 3"/>
     <w:basedOn w:val="Normal"/>
     <w:next w:val="Normal"/>
-    <w:link w:val="Heading3Char"/>
+    <w:link w:val="Balk3Char"/>
     <w:uiPriority w:val="9"/>
     <w:semiHidden/>
     <w:unhideWhenUsed/>
@@ -2665,12 +2748,13 @@
       <w:szCs w:val="24"/>
     </w:rPr>
   </w:style>
-  <w:style w:type="character" w:default="1" w:styleId="DefaultParagraphFont">
+  <w:style w:type="character" w:default="1" w:styleId="VarsaylanParagrafYazTipi">
     <w:name w:val="Default Paragraph Font"/>
     <w:uiPriority w:val="1"/>
+    <w:semiHidden/>
     <w:unhideWhenUsed/>
   </w:style>
-  <w:style w:type="table" w:default="1" w:styleId="TableNormal">
+  <w:style w:type="table" w:default="1" w:styleId="NormalTablo">
     <w:name w:val="Normal Table"/>
     <w:uiPriority w:val="99"/>
     <w:semiHidden/>
@@ -2685,13 +2769,13 @@
       </w:tblCellMar>
     </w:tblPr>
   </w:style>
-  <w:style w:type="numbering" w:default="1" w:styleId="NoList">
+  <w:style w:type="numbering" w:default="1" w:styleId="ListeYok">
     <w:name w:val="No List"/>
     <w:uiPriority w:val="99"/>
     <w:semiHidden/>
     <w:unhideWhenUsed/>
   </w:style>
-  <w:style w:type="paragraph" w:styleId="NoSpacing">
+  <w:style w:type="paragraph" w:styleId="AralkYok">
     <w:name w:val="No Spacing"/>
     <w:uiPriority w:val="1"/>
     <w:qFormat/>
@@ -2700,10 +2784,10 @@
       <w:spacing w:after="0" w:line="240" w:lineRule="auto"/>
     </w:pPr>
   </w:style>
-  <w:style w:type="character" w:customStyle="1" w:styleId="Heading2Char">
-    <w:name w:val="Heading 2 Char"/>
-    <w:basedOn w:val="DefaultParagraphFont"/>
-    <w:link w:val="Heading2"/>
+  <w:style w:type="character" w:customStyle="1" w:styleId="Balk2Char">
+    <w:name w:val="Başlık 2 Char"/>
+    <w:basedOn w:val="VarsaylanParagrafYazTipi"/>
+    <w:link w:val="Balk2"/>
     <w:uiPriority w:val="9"/>
     <w:rsid w:val="009A4AA5"/>
     <w:rPr>
@@ -2713,7 +2797,7 @@
       <w:szCs w:val="26"/>
     </w:rPr>
   </w:style>
-  <w:style w:type="paragraph" w:styleId="ListParagraph">
+  <w:style w:type="paragraph" w:styleId="ListeParagraf">
     <w:name w:val="List Paragraph"/>
     <w:basedOn w:val="Normal"/>
     <w:uiPriority w:val="34"/>
@@ -2724,9 +2808,9 @@
       <w:contextualSpacing/>
     </w:pPr>
   </w:style>
-  <w:style w:type="table" w:styleId="TableGrid">
+  <w:style w:type="table" w:styleId="TabloKlavuzu">
     <w:name w:val="Table Grid"/>
-    <w:basedOn w:val="TableNormal"/>
+    <w:basedOn w:val="NormalTablo"/>
     <w:uiPriority w:val="39"/>
     <w:rsid w:val="00E87105"/>
     <w:pPr>
@@ -2743,9 +2827,9 @@
       </w:tblBorders>
     </w:tblPr>
   </w:style>
-  <w:style w:type="character" w:styleId="Hyperlink">
+  <w:style w:type="character" w:styleId="Kpr">
     <w:name w:val="Hyperlink"/>
-    <w:basedOn w:val="DefaultParagraphFont"/>
+    <w:basedOn w:val="VarsaylanParagrafYazTipi"/>
     <w:uiPriority w:val="99"/>
     <w:unhideWhenUsed/>
     <w:rsid w:val="00E87105"/>
@@ -2754,9 +2838,9 @@
       <w:u w:val="single"/>
     </w:rPr>
   </w:style>
-  <w:style w:type="character" w:styleId="UnresolvedMention">
+  <w:style w:type="character" w:styleId="zmlenmeyenBahsetme">
     <w:name w:val="Unresolved Mention"/>
-    <w:basedOn w:val="DefaultParagraphFont"/>
+    <w:basedOn w:val="VarsaylanParagrafYazTipi"/>
     <w:uiPriority w:val="99"/>
     <w:semiHidden/>
     <w:unhideWhenUsed/>
@@ -2766,10 +2850,10 @@
       <w:shd w:val="clear" w:color="auto" w:fill="E1DFDD"/>
     </w:rPr>
   </w:style>
-  <w:style w:type="character" w:customStyle="1" w:styleId="Heading3Char">
-    <w:name w:val="Heading 3 Char"/>
-    <w:basedOn w:val="DefaultParagraphFont"/>
-    <w:link w:val="Heading3"/>
+  <w:style w:type="character" w:customStyle="1" w:styleId="Balk3Char">
+    <w:name w:val="Başlık 3 Char"/>
+    <w:basedOn w:val="VarsaylanParagrafYazTipi"/>
+    <w:link w:val="Balk3"/>
     <w:uiPriority w:val="9"/>
     <w:semiHidden/>
     <w:rsid w:val="00E87105"/>

</xml_diff>